<commit_message>
Updated Self Report Use Case
</commit_message>
<xml_diff>
--- a/Use case/Self Report Use Case.docx
+++ b/Use case/Self Report Use Case.docx
@@ -48,6 +48,9 @@
         <w:t xml:space="preserve"> other users of the track and trace system</w:t>
       </w:r>
       <w:r>
+        <w:t>,</w:t>
+      </w:r>
+      <w:r>
         <w:t xml:space="preserve"> the track and trace system and the medical staff</w:t>
       </w:r>
       <w:r>
@@ -135,7 +138,19 @@
         <w:t xml:space="preserve"> This information includes the location and time of self-report to ensure that the dashboard is up to date with the latest cases.</w:t>
       </w:r>
       <w:r>
-        <w:t xml:space="preserve"> Additionally, the database for the system is updated with this user ID to flag that they are in the amber level. </w:t>
+        <w:t xml:space="preserve"> </w:t>
+      </w:r>
+      <w:r>
+        <w:t>The information that this user is now in the amber level is put is stored in memory</w:t>
+      </w:r>
+      <w:r>
+        <w:t xml:space="preserve"> storage</w:t>
+      </w:r>
+      <w:r>
+        <w:t>.</w:t>
+      </w:r>
+      <w:r>
+        <w:t xml:space="preserve"> </w:t>
       </w:r>
       <w:r>
         <w:t>This is sent back to the phone to show confirmation to the user that the self-report has gone through.</w:t>
@@ -181,7 +196,10 @@
         <w:t>self-report</w:t>
       </w:r>
       <w:r>
-        <w:t xml:space="preserve"> to the main track and trace system with the medical appointment booked after this contact.</w:t>
+        <w:t xml:space="preserve"> to the main track and trace system with the medical appointment booked after this contact</w:t>
+      </w:r>
+      <w:r>
+        <w:t>.</w:t>
       </w:r>
     </w:p>
     <w:p>
@@ -203,6 +221,127 @@
     </w:sectPr>
   </w:body>
 </w:document>
+</file>
+
+<file path=word/numbering.xml><?xml version="1.0" encoding="utf-8"?>
+<w:numbering xmlns:wpc="http://schemas.microsoft.com/office/word/2010/wordprocessingCanvas" xmlns:cx="http://schemas.microsoft.com/office/drawing/2014/chartex" xmlns:cx1="http://schemas.microsoft.com/office/drawing/2015/9/8/chartex" xmlns:cx2="http://schemas.microsoft.com/office/drawing/2015/10/21/chartex" xmlns:cx3="http://schemas.microsoft.com/office/drawing/2016/5/9/chartex" xmlns:cx4="http://schemas.microsoft.com/office/drawing/2016/5/10/chartex" xmlns:cx5="http://schemas.microsoft.com/office/drawing/2016/5/11/chartex" xmlns:cx6="http://schemas.microsoft.com/office/drawing/2016/5/12/chartex" xmlns:cx7="http://schemas.microsoft.com/office/drawing/2016/5/13/chartex" xmlns:cx8="http://schemas.microsoft.com/office/drawing/2016/5/14/chartex" xmlns:mc="http://schemas.openxmlformats.org/markup-compatibility/2006" xmlns:aink="http://schemas.microsoft.com/office/drawing/2016/ink" xmlns:am3d="http://schemas.microsoft.com/office/drawing/2017/model3d" xmlns:o="urn:schemas-microsoft-com:office:office" xmlns:r="http://schemas.openxmlformats.org/officeDocument/2006/relationships" xmlns:m="http://schemas.openxmlformats.org/officeDocument/2006/math" xmlns:v="urn:schemas-microsoft-com:vml" xmlns:wp14="http://schemas.microsoft.com/office/word/2010/wordprocessingDrawing" xmlns:wp="http://schemas.openxmlformats.org/drawingml/2006/wordprocessingDrawing" xmlns:w10="urn:schemas-microsoft-com:office:word" xmlns:w="http://schemas.openxmlformats.org/wordprocessingml/2006/main" xmlns:w14="http://schemas.microsoft.com/office/word/2010/wordml" xmlns:w15="http://schemas.microsoft.com/office/word/2012/wordml" xmlns:w16cex="http://schemas.microsoft.com/office/word/2018/wordml/cex" xmlns:w16cid="http://schemas.microsoft.com/office/word/2016/wordml/cid" xmlns:w16="http://schemas.microsoft.com/office/word/2018/wordml" xmlns:w16se="http://schemas.microsoft.com/office/word/2015/wordml/symex" xmlns:wpg="http://schemas.microsoft.com/office/word/2010/wordprocessingGroup" xmlns:wpi="http://schemas.microsoft.com/office/word/2010/wordprocessingInk" xmlns:wne="http://schemas.microsoft.com/office/word/2006/wordml" xmlns:wps="http://schemas.microsoft.com/office/word/2010/wordprocessingShape" mc:Ignorable="w14 w15 w16se w16cid w16 w16cex wp14">
+  <w:abstractNum w:abstractNumId="0" w15:restartNumberingAfterBreak="0">
+    <w:nsid w:val="26DA36AD"/>
+    <w:multiLevelType w:val="hybridMultilevel"/>
+    <w:tmpl w:val="9D3238B2"/>
+    <w:lvl w:ilvl="0" w:tplc="08090001">
+      <w:start w:val="1"/>
+      <w:numFmt w:val="bullet"/>
+      <w:lvlText w:val=""/>
+      <w:lvlJc w:val="left"/>
+      <w:pPr>
+        <w:ind w:left="720" w:hanging="360"/>
+      </w:pPr>
+      <w:rPr>
+        <w:rFonts w:ascii="Symbol" w:hAnsi="Symbol" w:hint="default"/>
+      </w:rPr>
+    </w:lvl>
+    <w:lvl w:ilvl="1" w:tplc="08090003" w:tentative="1">
+      <w:start w:val="1"/>
+      <w:numFmt w:val="bullet"/>
+      <w:lvlText w:val="o"/>
+      <w:lvlJc w:val="left"/>
+      <w:pPr>
+        <w:ind w:left="1440" w:hanging="360"/>
+      </w:pPr>
+      <w:rPr>
+        <w:rFonts w:ascii="Courier New" w:hAnsi="Courier New" w:cs="Courier New" w:hint="default"/>
+      </w:rPr>
+    </w:lvl>
+    <w:lvl w:ilvl="2" w:tplc="08090005" w:tentative="1">
+      <w:start w:val="1"/>
+      <w:numFmt w:val="bullet"/>
+      <w:lvlText w:val=""/>
+      <w:lvlJc w:val="left"/>
+      <w:pPr>
+        <w:ind w:left="2160" w:hanging="360"/>
+      </w:pPr>
+      <w:rPr>
+        <w:rFonts w:ascii="Wingdings" w:hAnsi="Wingdings" w:hint="default"/>
+      </w:rPr>
+    </w:lvl>
+    <w:lvl w:ilvl="3" w:tplc="08090001" w:tentative="1">
+      <w:start w:val="1"/>
+      <w:numFmt w:val="bullet"/>
+      <w:lvlText w:val=""/>
+      <w:lvlJc w:val="left"/>
+      <w:pPr>
+        <w:ind w:left="2880" w:hanging="360"/>
+      </w:pPr>
+      <w:rPr>
+        <w:rFonts w:ascii="Symbol" w:hAnsi="Symbol" w:hint="default"/>
+      </w:rPr>
+    </w:lvl>
+    <w:lvl w:ilvl="4" w:tplc="08090003" w:tentative="1">
+      <w:start w:val="1"/>
+      <w:numFmt w:val="bullet"/>
+      <w:lvlText w:val="o"/>
+      <w:lvlJc w:val="left"/>
+      <w:pPr>
+        <w:ind w:left="3600" w:hanging="360"/>
+      </w:pPr>
+      <w:rPr>
+        <w:rFonts w:ascii="Courier New" w:hAnsi="Courier New" w:cs="Courier New" w:hint="default"/>
+      </w:rPr>
+    </w:lvl>
+    <w:lvl w:ilvl="5" w:tplc="08090005" w:tentative="1">
+      <w:start w:val="1"/>
+      <w:numFmt w:val="bullet"/>
+      <w:lvlText w:val=""/>
+      <w:lvlJc w:val="left"/>
+      <w:pPr>
+        <w:ind w:left="4320" w:hanging="360"/>
+      </w:pPr>
+      <w:rPr>
+        <w:rFonts w:ascii="Wingdings" w:hAnsi="Wingdings" w:hint="default"/>
+      </w:rPr>
+    </w:lvl>
+    <w:lvl w:ilvl="6" w:tplc="08090001" w:tentative="1">
+      <w:start w:val="1"/>
+      <w:numFmt w:val="bullet"/>
+      <w:lvlText w:val=""/>
+      <w:lvlJc w:val="left"/>
+      <w:pPr>
+        <w:ind w:left="5040" w:hanging="360"/>
+      </w:pPr>
+      <w:rPr>
+        <w:rFonts w:ascii="Symbol" w:hAnsi="Symbol" w:hint="default"/>
+      </w:rPr>
+    </w:lvl>
+    <w:lvl w:ilvl="7" w:tplc="08090003" w:tentative="1">
+      <w:start w:val="1"/>
+      <w:numFmt w:val="bullet"/>
+      <w:lvlText w:val="o"/>
+      <w:lvlJc w:val="left"/>
+      <w:pPr>
+        <w:ind w:left="5760" w:hanging="360"/>
+      </w:pPr>
+      <w:rPr>
+        <w:rFonts w:ascii="Courier New" w:hAnsi="Courier New" w:cs="Courier New" w:hint="default"/>
+      </w:rPr>
+    </w:lvl>
+    <w:lvl w:ilvl="8" w:tplc="08090005" w:tentative="1">
+      <w:start w:val="1"/>
+      <w:numFmt w:val="bullet"/>
+      <w:lvlText w:val=""/>
+      <w:lvlJc w:val="left"/>
+      <w:pPr>
+        <w:ind w:left="6480" w:hanging="360"/>
+      </w:pPr>
+      <w:rPr>
+        <w:rFonts w:ascii="Wingdings" w:hAnsi="Wingdings" w:hint="default"/>
+      </w:rPr>
+    </w:lvl>
+  </w:abstractNum>
+  <w:num w:numId="1">
+    <w:abstractNumId w:val="0"/>
+  </w:num>
+</w:numbering>
 </file>
 
 <file path=word/styles.xml><?xml version="1.0" encoding="utf-8"?>
@@ -631,6 +770,17 @@
     <w:semiHidden/>
     <w:unhideWhenUsed/>
   </w:style>
+  <w:style w:type="paragraph" w:styleId="ListParagraph">
+    <w:name w:val="List Paragraph"/>
+    <w:basedOn w:val="Normal"/>
+    <w:uiPriority w:val="34"/>
+    <w:qFormat/>
+    <w:rsid w:val="009A38CB"/>
+    <w:pPr>
+      <w:ind w:left="720"/>
+      <w:contextualSpacing/>
+    </w:pPr>
+  </w:style>
 </w:styles>
 </file>
 

</xml_diff>

<commit_message>
Fixed a mistake I made :D
</commit_message>
<xml_diff>
--- a/Use case/Self Report Use Case.docx
+++ b/Use case/Self Report Use Case.docx
@@ -92,15 +92,7 @@
         <w:spacing w:before="120"/>
       </w:pPr>
       <w:r>
-        <w:t xml:space="preserve">The user of the app would have hopefully preregistered with the app thereby generating a unique ID </w:t>
-      </w:r>
-      <w:proofErr w:type="gramStart"/>
-      <w:r>
-        <w:t>and in this case</w:t>
-      </w:r>
-      <w:proofErr w:type="gramEnd"/>
-      <w:r>
-        <w:t xml:space="preserve"> would also have internet connectivity so that information would be able to be sent to the track and trace system with the unique ID.</w:t>
+        <w:t>The user of the app would have hopefully preregistered with the app thereby generating a unique ID and in this case would also have internet connectivity so that information would be able to be sent to the track and trace system with the unique ID.</w:t>
       </w:r>
     </w:p>
     <w:p>
@@ -299,7 +291,19 @@
         <w:t>3.</w:t>
       </w:r>
       <w:r>
-        <w:t xml:space="preserve"> If the user tries to send multiple self-reports after already having a successful send, they will be informed that a self-report would already have been sent. This message will persist until the user has been updated with a green or red status from the medical report later sent by medical professionals. </w:t>
+        <w:t xml:space="preserve"> If the user tries to send multiple self-reports after already having a successful send, they will be informed that a self-report would already have been sent. This message will persist </w:t>
+      </w:r>
+      <w:r>
+        <w:t>till</w:t>
+      </w:r>
+      <w:r>
+        <w:t xml:space="preserve"> the user has been updated with a green status from the medical report later sent by medical professionals</w:t>
+      </w:r>
+      <w:r>
+        <w:t xml:space="preserve"> if they think that they have been infected after the prior test </w:t>
+      </w:r>
+      <w:r>
+        <w:t xml:space="preserve">. </w:t>
       </w:r>
     </w:p>
     <w:sectPr>
@@ -375,25 +379,7 @@
         <w:spacing w:val="20"/>
         <w:sz w:val="28"/>
       </w:rPr>
-      <w:t xml:space="preserve">HSBC – </w:t>
-    </w:r>
-    <w:proofErr w:type="spellStart"/>
-    <w:r>
-      <w:rPr>
-        <w:color w:val="4472C4" w:themeColor="accent1"/>
-        <w:spacing w:val="20"/>
-        <w:sz w:val="28"/>
-      </w:rPr>
-      <w:t>IBMish</w:t>
-    </w:r>
-    <w:proofErr w:type="spellEnd"/>
-    <w:r>
-      <w:rPr>
-        <w:color w:val="4472C4" w:themeColor="accent1"/>
-        <w:spacing w:val="20"/>
-        <w:sz w:val="28"/>
-      </w:rPr>
-      <w:t xml:space="preserve"> Workshop</w:t>
+      <w:t>HSBC – IBMish Workshop</w:t>
     </w:r>
   </w:p>
 </w:hdr>

</xml_diff>